<commit_message>
Arial Narrow->Liberation Sans Narrow
Change-Id: Ibabb753adfcf1980b2c117195e88123b27ecbdda
Reviewed-on: https://gerrit.libreoffice.org/c/core/+/138162
Tested-by: Jenkins
Reviewed-by: Caolán McNamara <caolanm@redhat.com>
</commit_message>
<xml_diff>
--- a/sw/qa/extras/layout/data/tdf123163-1.docx
+++ b/sw/qa/extras/layout/data/tdf123163-1.docx
@@ -11,7 +11,7 @@
         <w:jc w:val="left"/>
         <w:textAlignment w:val="baseline"/>
         <w:rPr>
-          <w:rFonts w:ascii="Arial Narrow" w:hAnsi="Arial Narrow" w:eastAsia="Arial Narrow"/>
+          <w:rFonts w:ascii="Liberation Sans Narrow" w:hAnsi="Liberation Sans Narrow" w:eastAsia="Liberation Sans Narrow"/>
           <w:color w:val="000000"/>
           <w:spacing w:val="-74"/>
           <w:w w:val="95"/>
@@ -86,7 +86,7 @@
       </w:r>
       <w:r>
         <w:rPr>
-          <w:rFonts w:ascii="Arial Narrow" w:hAnsi="Arial Narrow" w:eastAsia="Arial Narrow"/>
+          <w:rFonts w:ascii="Liberation Sans Narrow" w:hAnsi="Liberation Sans Narrow" w:eastAsia="Liberation Sans Narrow"/>
           <w:color w:val="000000"/>
           <w:spacing w:val="-74"/>
           <w:w w:val="95"/>
@@ -756,7 +756,7 @@
                   </w:r>
                   <w:r>
                     <w:rPr>
-                      <w:rFonts w:ascii="Arial Narrow" w:hAnsi="Arial Narrow" w:eastAsia="Arial Narrow"/>
+                      <w:rFonts w:ascii="Liberation Sans Narrow" w:hAnsi="Liberation Sans Narrow" w:eastAsia="Liberation Sans Narrow"/>
                       <w:color w:val="000000"/>
                       <w:w w:val="100"/>
                       <w:sz w:val="24"/>
@@ -962,7 +962,7 @@
                     <w:jc w:val="left"/>
                     <w:textAlignment w:val="baseline"/>
                     <w:rPr>
-                      <w:rFonts w:ascii="Arial Narrow" w:hAnsi="Arial Narrow" w:eastAsia="Arial Narrow"/>
+                      <w:rFonts w:ascii="Liberation Sans Narrow" w:hAnsi="Liberation Sans Narrow" w:eastAsia="Liberation Sans Narrow"/>
                       <w:color w:val="000000"/>
                       <w:spacing w:val="-81"/>
                       <w:w w:val="90"/>
@@ -973,7 +973,7 @@
                   </w:pPr>
                   <w:r>
                     <w:rPr>
-                      <w:rFonts w:ascii="Arial Narrow" w:hAnsi="Arial Narrow" w:eastAsia="Arial Narrow"/>
+                      <w:rFonts w:ascii="Liberation Sans Narrow" w:hAnsi="Liberation Sans Narrow" w:eastAsia="Liberation Sans Narrow"/>
                       <w:color w:val="000000"/>
                       <w:spacing w:val="-81"/>
                       <w:w w:val="90"/>
@@ -10988,7 +10988,7 @@
                     <w:jc w:val="left"/>
                     <w:textAlignment w:val="baseline"/>
                     <w:rPr>
-                      <w:rFonts w:ascii="Arial Narrow" w:hAnsi="Arial Narrow" w:eastAsia="Arial Narrow"/>
+                      <w:rFonts w:ascii="Liberation Sans Narrow" w:hAnsi="Liberation Sans Narrow" w:eastAsia="Liberation Sans Narrow"/>
                       <w:color w:val="5F5B69"/>
                       <w:spacing w:val="-4"/>
                       <w:w w:val="100"/>
@@ -10999,7 +10999,7 @@
                   </w:pPr>
                   <w:r>
                     <w:rPr>
-                      <w:rFonts w:ascii="Arial Narrow" w:hAnsi="Arial Narrow" w:eastAsia="Arial Narrow"/>
+                      <w:rFonts w:ascii="Liberation Sans Narrow" w:hAnsi="Liberation Sans Narrow" w:eastAsia="Liberation Sans Narrow"/>
                       <w:color w:val="5F5B69"/>
                       <w:spacing w:val="-4"/>
                       <w:w w:val="100"/>
@@ -11012,7 +11012,7 @@
                   </w:r>
                   <w:r>
                     <w:rPr>
-                      <w:rFonts w:ascii="Arial Narrow" w:hAnsi="Arial Narrow" w:eastAsia="Arial Narrow"/>
+                      <w:rFonts w:ascii="Liberation Sans Narrow" w:hAnsi="Liberation Sans Narrow" w:eastAsia="Liberation Sans Narrow"/>
                       <w:i w:val="true"/>
                       <w:color w:val="5F5B69"/>
                       <w:spacing w:val="-4"/>

</xml_diff>